<commit_message>
new results looking at ratio of reprolimit to storelimit
</commit_message>
<xml_diff>
--- a/Project notes.docx
+++ b/Project notes.docx
@@ -3,6 +3,8 @@
 <w:document xmlns:wpc="http://schemas.microsoft.com/office/word/2010/wordprocessingCanvas" xmlns:cx="http://schemas.microsoft.com/office/drawing/2014/chartex" xmlns:cx1="http://schemas.microsoft.com/office/drawing/2015/9/8/chartex" xmlns:cx2="http://schemas.microsoft.com/office/drawing/2015/10/21/chartex" xmlns:cx3="http://schemas.microsoft.com/office/drawing/2016/5/9/chartex" xmlns:cx4="http://schemas.microsoft.com/office/drawing/2016/5/10/chartex" xmlns:cx5="http://schemas.microsoft.com/office/drawing/2016/5/11/chartex" xmlns:cx6="http://schemas.microsoft.com/office/drawing/2016/5/12/chartex" xmlns:cx7="http://schemas.microsoft.com/office/drawing/2016/5/13/chartex" xmlns:cx8="http://schemas.microsoft.com/office/drawing/2016/5/14/chartex" xmlns:mc="http://schemas.openxmlformats.org/markup-compatibility/2006" xmlns:aink="http://schemas.microsoft.com/office/drawing/2016/ink" xmlns:am3d="http://schemas.microsoft.com/office/drawing/2017/model3d" xmlns:o="urn:schemas-microsoft-com:office:office" xmlns:r="http://schemas.openxmlformats.org/officeDocument/2006/relationships" xmlns:m="http://schemas.openxmlformats.org/officeDocument/2006/math" xmlns:v="urn:schemas-microsoft-com:vml" xmlns:wp14="http://schemas.microsoft.com/office/word/2010/wordprocessingDrawing" xmlns:wp="http://schemas.openxmlformats.org/drawingml/2006/wordprocessingDrawing" xmlns:w10="urn:schemas-microsoft-com:office:word" xmlns:w="http://schemas.openxmlformats.org/wordprocessingml/2006/main" xmlns:w14="http://schemas.microsoft.com/office/word/2010/wordml" xmlns:w15="http://schemas.microsoft.com/office/word/2012/wordml" xmlns:w16cid="http://schemas.microsoft.com/office/word/2016/wordml/cid" xmlns:w16se="http://schemas.microsoft.com/office/word/2015/wordml/symex" xmlns:wpg="http://schemas.microsoft.com/office/word/2010/wordprocessingGroup" xmlns:wpi="http://schemas.microsoft.com/office/word/2010/wordprocessingInk" xmlns:wne="http://schemas.microsoft.com/office/word/2006/wordml" xmlns:wps="http://schemas.microsoft.com/office/word/2010/wordprocessingShape" mc:Ignorable="w14 w15 w16se w16cid wp14">
   <w:body>
     <w:p>
+      <w:bookmarkStart w:id="0" w:name="_GoBack"/>
+      <w:bookmarkEnd w:id="0"/>
       <w:r>
         <w:t>Project notes</w:t>
       </w:r>
@@ -25,10 +27,7 @@
         <w:t xml:space="preserve">Model runs on a monthly timescale. We are focusing on a deterministic version for this paper, trying to understand how the combination of seasonal food availability and temperature stress on metabolism affect growth and reproduction. </w:t>
       </w:r>
     </w:p>
-    <w:p>
-      <w:bookmarkStart w:id="0" w:name="_GoBack"/>
-      <w:bookmarkEnd w:id="0"/>
-    </w:p>
+    <w:p/>
     <w:p>
       <w:pPr>
         <w:pStyle w:val="ListParagraph"/>
@@ -51,13 +50,7 @@
         </w:numPr>
       </w:pPr>
       <w:r>
-        <w:t xml:space="preserve">Parameters are still being tuned to be appropriate for monthly timescales. </w:t>
-      </w:r>
-      <w:r>
-        <w:t xml:space="preserve">So asymptotic growth and the fecundity exponent of 3 are goals. </w:t>
-      </w:r>
-      <w:r>
-        <w:t xml:space="preserve">Delayed reproduction (maturation) is the stretch goal. </w:t>
+        <w:t xml:space="preserve">Parameters are still being tuned to be appropriate for monthly timescales. So asymptotic growth and the fecundity exponent of 3 are goals. Delayed reproduction (maturation) is the stretch goal. </w:t>
       </w:r>
     </w:p>
     <w:p>
@@ -221,7 +214,7 @@
     </w:rPrDefault>
     <w:pPrDefault/>
   </w:docDefaults>
-  <w:latentStyles w:defLockedState="0" w:defUIPriority="99" w:defSemiHidden="0" w:defUnhideWhenUsed="0" w:defQFormat="0" w:count="375">
+  <w:latentStyles w:defLockedState="0" w:defUIPriority="99" w:defSemiHidden="0" w:defUnhideWhenUsed="0" w:defQFormat="0" w:count="377">
     <w:lsdException w:name="Normal" w:uiPriority="0" w:qFormat="1"/>
     <w:lsdException w:name="heading 1" w:uiPriority="9" w:qFormat="1"/>
     <w:lsdException w:name="heading 2" w:semiHidden="1" w:uiPriority="9" w:unhideWhenUsed="1" w:qFormat="1"/>
@@ -327,7 +320,6 @@
     <w:lsdException w:name="HTML Sample" w:semiHidden="1" w:unhideWhenUsed="1"/>
     <w:lsdException w:name="HTML Typewriter" w:semiHidden="1" w:unhideWhenUsed="1"/>
     <w:lsdException w:name="HTML Variable" w:semiHidden="1" w:unhideWhenUsed="1"/>
-    <w:lsdException w:name="Normal Table" w:semiHidden="1" w:unhideWhenUsed="1"/>
     <w:lsdException w:name="annotation subject" w:semiHidden="1" w:unhideWhenUsed="1"/>
     <w:lsdException w:name="No List" w:semiHidden="1" w:unhideWhenUsed="1"/>
     <w:lsdException w:name="Outline List 1" w:semiHidden="1" w:unhideWhenUsed="1"/>
@@ -373,11 +365,9 @@
     <w:lsdException w:name="Table Subtle 1" w:semiHidden="1" w:unhideWhenUsed="1"/>
     <w:lsdException w:name="Table Subtle 2" w:semiHidden="1" w:unhideWhenUsed="1"/>
     <w:lsdException w:name="Table Web 1" w:semiHidden="1" w:unhideWhenUsed="1"/>
-    <w:lsdException w:name="Table Web 2" w:semiHidden="1" w:unhideWhenUsed="1"/>
     <w:lsdException w:name="Table Web 3" w:semiHidden="1" w:unhideWhenUsed="1"/>
     <w:lsdException w:name="Balloon Text" w:semiHidden="1" w:unhideWhenUsed="1"/>
     <w:lsdException w:name="Table Grid" w:uiPriority="39"/>
-    <w:lsdException w:name="Table Theme" w:semiHidden="1" w:unhideWhenUsed="1"/>
     <w:lsdException w:name="Placeholder Text" w:semiHidden="1"/>
     <w:lsdException w:name="No Spacing" w:uiPriority="1" w:qFormat="1"/>
     <w:lsdException w:name="Light Shading" w:uiPriority="60"/>
@@ -595,6 +585,8 @@
     <w:lsdException w:name="List Table 7 Colorful Accent 6" w:uiPriority="52"/>
     <w:lsdException w:name="Mention" w:semiHidden="1" w:unhideWhenUsed="1"/>
     <w:lsdException w:name="Smart Hyperlink" w:semiHidden="1" w:unhideWhenUsed="1"/>
+    <w:lsdException w:name="Smart Link" w:semiHidden="1" w:unhideWhenUsed="1"/>
+    <w:lsdException w:name="Smart Link Error" w:semiHidden="1" w:unhideWhenUsed="1"/>
   </w:latentStyles>
   <w:style w:type="paragraph" w:default="1" w:styleId="Normal">
     <w:name w:val="Normal"/>
@@ -637,6 +629,33 @@
       <w:ind w:left="720"/>
       <w:contextualSpacing/>
     </w:pPr>
+  </w:style>
+  <w:style w:type="paragraph" w:styleId="BalloonText">
+    <w:name w:val="Balloon Text"/>
+    <w:basedOn w:val="Normal"/>
+    <w:link w:val="BalloonTextChar"/>
+    <w:uiPriority w:val="99"/>
+    <w:semiHidden/>
+    <w:unhideWhenUsed/>
+    <w:rsid w:val="000C2C10"/>
+    <w:rPr>
+      <w:rFonts w:ascii="Times New Roman" w:hAnsi="Times New Roman" w:cs="Times New Roman"/>
+      <w:sz w:val="18"/>
+      <w:szCs w:val="18"/>
+    </w:rPr>
+  </w:style>
+  <w:style w:type="character" w:customStyle="1" w:styleId="BalloonTextChar">
+    <w:name w:val="Balloon Text Char"/>
+    <w:basedOn w:val="DefaultParagraphFont"/>
+    <w:link w:val="BalloonText"/>
+    <w:uiPriority w:val="99"/>
+    <w:semiHidden/>
+    <w:rsid w:val="000C2C10"/>
+    <w:rPr>
+      <w:rFonts w:ascii="Times New Roman" w:hAnsi="Times New Roman" w:cs="Times New Roman"/>
+      <w:sz w:val="18"/>
+      <w:szCs w:val="18"/>
+    </w:rPr>
   </w:style>
 </w:styles>
 </file>

</xml_diff>